<commit_message>
Edit README.md, Documentation and Arduino code
</commit_message>
<xml_diff>
--- a/Documents/SWM_JhonAtanasov.docx
+++ b/Documents/SWM_JhonAtanasov.docx
@@ -1003,7 +1003,7 @@
           <w:lang w:val="de-DE"/>
         </w:rPr>
         <w:drawing>
-          <wp:inline distT="0" distB="0" distL="0" distR="0" wp14:anchorId="5831CAF7" wp14:editId="293EC641">
+          <wp:inline distT="0" distB="0" distL="0" distR="0" wp14:anchorId="5831CAF7" wp14:editId="242D8670">
             <wp:extent cx="5759450" cy="3903345"/>
             <wp:effectExtent l="0" t="0" r="6350" b="0"/>
             <wp:docPr id="463469645" name="Picture 2" descr="A diagram of a software flowchart&#10;&#10;Description automatically generated"/>
@@ -1104,7 +1104,7 @@
           <w:lang w:val="de-DE"/>
         </w:rPr>
         <w:drawing>
-          <wp:anchor distT="0" distB="0" distL="114300" distR="114300" simplePos="0" relativeHeight="251668482" behindDoc="0" locked="0" layoutInCell="1" allowOverlap="1" wp14:anchorId="3C5D2B2F" wp14:editId="1B47B6DC">
+          <wp:anchor distT="0" distB="0" distL="114300" distR="114300" simplePos="0" relativeHeight="251668482" behindDoc="0" locked="0" layoutInCell="1" allowOverlap="1" wp14:anchorId="3C5D2B2F" wp14:editId="60A48FCD">
             <wp:simplePos x="0" y="0"/>
             <wp:positionH relativeFrom="margin">
               <wp:posOffset>-277495</wp:posOffset>
@@ -1217,18 +1217,18 @@
           <w:noProof/>
         </w:rPr>
         <w:drawing>
-          <wp:anchor distT="0" distB="0" distL="114300" distR="114300" simplePos="0" relativeHeight="251669506" behindDoc="0" locked="0" layoutInCell="1" allowOverlap="1" wp14:anchorId="11DB9F65" wp14:editId="49A0075F">
+          <wp:anchor distT="0" distB="0" distL="114300" distR="114300" simplePos="0" relativeHeight="251671554" behindDoc="0" locked="0" layoutInCell="1" allowOverlap="1" wp14:anchorId="090DFE27" wp14:editId="49CD362F">
             <wp:simplePos x="0" y="0"/>
             <wp:positionH relativeFrom="margin">
-              <wp:posOffset>-540385</wp:posOffset>
+              <wp:posOffset>-112395</wp:posOffset>
             </wp:positionH>
             <wp:positionV relativeFrom="margin">
-              <wp:posOffset>5283200</wp:posOffset>
+              <wp:posOffset>4868545</wp:posOffset>
             </wp:positionV>
-            <wp:extent cx="6785349" cy="2570400"/>
-            <wp:effectExtent l="12700" t="0" r="9525" b="909955"/>
+            <wp:extent cx="6174000" cy="2927569"/>
+            <wp:effectExtent l="12700" t="0" r="11430" b="1035050"/>
             <wp:wrapSquare wrapText="bothSides"/>
-            <wp:docPr id="1574789261" name="Picture 1" descr="A screenshot of a computer&#10;&#10;Description automatically generated"/>
+            <wp:docPr id="2014339520" name="Picture 1"/>
             <wp:cNvGraphicFramePr>
               <a:graphicFrameLocks xmlns:a="http://schemas.openxmlformats.org/drawingml/2006/main" noChangeAspect="1"/>
             </wp:cNvGraphicFramePr>
@@ -1236,7 +1236,7 @@
               <a:graphicData uri="http://schemas.openxmlformats.org/drawingml/2006/picture">
                 <pic:pic xmlns:pic="http://schemas.openxmlformats.org/drawingml/2006/picture">
                   <pic:nvPicPr>
-                    <pic:cNvPr id="1574789261" name="Picture 1" descr="A screenshot of a computer&#10;&#10;Description automatically generated"/>
+                    <pic:cNvPr id="2014339520" name="Picture 2014339520"/>
                     <pic:cNvPicPr/>
                   </pic:nvPicPr>
                   <pic:blipFill>
@@ -1254,7 +1254,7 @@
                   <pic:spPr>
                     <a:xfrm>
                       <a:off x="0" y="0"/>
-                      <a:ext cx="6785349" cy="2570400"/>
+                      <a:ext cx="6174000" cy="2927569"/>
                     </a:xfrm>
                     <a:prstGeom prst="rect">
                       <a:avLst/>
@@ -1280,7 +1280,7 @@
           <w:noProof/>
         </w:rPr>
         <w:drawing>
-          <wp:anchor distT="0" distB="0" distL="114300" distR="114300" simplePos="0" relativeHeight="251660290" behindDoc="0" locked="0" layoutInCell="1" allowOverlap="1" wp14:anchorId="422EED3D" wp14:editId="517F57D2">
+          <wp:anchor distT="0" distB="0" distL="114300" distR="114300" simplePos="0" relativeHeight="251660290" behindDoc="0" locked="0" layoutInCell="1" allowOverlap="1" wp14:anchorId="422EED3D" wp14:editId="0A5D78A2">
             <wp:simplePos x="0" y="0"/>
             <wp:positionH relativeFrom="margin">
               <wp:posOffset>1529715</wp:posOffset>
@@ -1358,18 +1358,36 @@
           <w:numId w:val="0"/>
         </w:numPr>
       </w:pPr>
+    </w:p>
+    <w:p>
+      <w:pPr>
+        <w:pStyle w:val="Heading2"/>
+        <w:numPr>
+          <w:ilvl w:val="1"/>
+          <w:numId w:val="0"/>
+        </w:numPr>
+      </w:pPr>
+    </w:p>
+    <w:p>
+      <w:pPr>
+        <w:pStyle w:val="Heading2"/>
+        <w:numPr>
+          <w:ilvl w:val="1"/>
+          <w:numId w:val="0"/>
+        </w:numPr>
+      </w:pPr>
       <w:r>
         <w:rPr>
           <w:noProof/>
         </w:rPr>
         <w:drawing>
-          <wp:anchor distT="0" distB="0" distL="114300" distR="114300" simplePos="0" relativeHeight="251666434" behindDoc="0" locked="0" layoutInCell="1" allowOverlap="1" wp14:anchorId="5DFC617B" wp14:editId="321C85D7">
+          <wp:anchor distT="0" distB="0" distL="114300" distR="114300" simplePos="0" relativeHeight="251666434" behindDoc="0" locked="0" layoutInCell="1" allowOverlap="1" wp14:anchorId="5DFC617B" wp14:editId="74C0F1A8">
             <wp:simplePos x="0" y="0"/>
             <wp:positionH relativeFrom="margin">
-              <wp:posOffset>1478915</wp:posOffset>
+              <wp:posOffset>1466215</wp:posOffset>
             </wp:positionH>
             <wp:positionV relativeFrom="margin">
-              <wp:posOffset>1094740</wp:posOffset>
+              <wp:posOffset>1713865</wp:posOffset>
             </wp:positionV>
             <wp:extent cx="3148330" cy="2382520"/>
             <wp:effectExtent l="1905" t="0" r="3175" b="3175"/>
@@ -1427,32 +1445,23 @@
           <w:numId w:val="0"/>
         </w:numPr>
       </w:pPr>
-    </w:p>
-    <w:p>
-      <w:pPr>
-        <w:pStyle w:val="Heading2"/>
-        <w:numPr>
-          <w:ilvl w:val="1"/>
-          <w:numId w:val="0"/>
-        </w:numPr>
-      </w:pPr>
       <w:r>
         <w:rPr>
           <w:noProof/>
         </w:rPr>
         <w:drawing>
-          <wp:anchor distT="0" distB="0" distL="114300" distR="114300" simplePos="0" relativeHeight="251670530" behindDoc="0" locked="0" layoutInCell="1" allowOverlap="1" wp14:anchorId="3C84250E" wp14:editId="2291ACD4">
+          <wp:anchor distT="0" distB="0" distL="114300" distR="114300" simplePos="0" relativeHeight="251672578" behindDoc="0" locked="0" layoutInCell="1" allowOverlap="1" wp14:anchorId="00C504AC" wp14:editId="7507DD99">
             <wp:simplePos x="0" y="0"/>
             <wp:positionH relativeFrom="margin">
-              <wp:posOffset>-464617</wp:posOffset>
+              <wp:posOffset>-3175</wp:posOffset>
             </wp:positionH>
             <wp:positionV relativeFrom="margin">
-              <wp:posOffset>4575972</wp:posOffset>
+              <wp:posOffset>4863592</wp:posOffset>
             </wp:positionV>
-            <wp:extent cx="6714725" cy="2570400"/>
-            <wp:effectExtent l="12700" t="0" r="16510" b="909955"/>
+            <wp:extent cx="6174000" cy="2978768"/>
+            <wp:effectExtent l="12700" t="0" r="11430" b="1073150"/>
             <wp:wrapSquare wrapText="bothSides"/>
-            <wp:docPr id="311170565" name="Picture 2" descr="A screenshot of a computer&#10;&#10;Description automatically generated"/>
+            <wp:docPr id="2119371766" name="Picture 2" descr="A screenshot of a computer&#10;&#10;Description automatically generated"/>
             <wp:cNvGraphicFramePr>
               <a:graphicFrameLocks xmlns:a="http://schemas.openxmlformats.org/drawingml/2006/main" noChangeAspect="1"/>
             </wp:cNvGraphicFramePr>
@@ -1460,7 +1469,7 @@
               <a:graphicData uri="http://schemas.openxmlformats.org/drawingml/2006/picture">
                 <pic:pic xmlns:pic="http://schemas.openxmlformats.org/drawingml/2006/picture">
                   <pic:nvPicPr>
-                    <pic:cNvPr id="311170565" name="Picture 2" descr="A screenshot of a computer&#10;&#10;Description automatically generated"/>
+                    <pic:cNvPr id="2119371766" name="Picture 2" descr="A screenshot of a computer&#10;&#10;Description automatically generated"/>
                     <pic:cNvPicPr/>
                   </pic:nvPicPr>
                   <pic:blipFill>
@@ -1478,7 +1487,7 @@
                   <pic:spPr>
                     <a:xfrm>
                       <a:off x="0" y="0"/>
-                      <a:ext cx="6714725" cy="2570400"/>
+                      <a:ext cx="6174000" cy="2978768"/>
                     </a:xfrm>
                     <a:prstGeom prst="rect">
                       <a:avLst/>
@@ -1499,15 +1508,6 @@
           </wp:anchor>
         </w:drawing>
       </w:r>
-    </w:p>
-    <w:p>
-      <w:pPr>
-        <w:pStyle w:val="Heading2"/>
-        <w:numPr>
-          <w:ilvl w:val="1"/>
-          <w:numId w:val="0"/>
-        </w:numPr>
-      </w:pPr>
     </w:p>
     <w:p>
       <w:pPr>
@@ -8763,6 +8763,17 @@
 </file>
 
 <file path=customXml/item1.xml><?xml version="1.0" encoding="utf-8"?>
+<p:properties xmlns:p="http://schemas.microsoft.com/office/2006/metadata/properties" xmlns:xsi="http://www.w3.org/2001/XMLSchema-instance" xmlns:pc="http://schemas.microsoft.com/office/infopath/2007/PartnerControls">
+  <documentManagement>
+    <TaxCatchAll xmlns="664f0c10-dc77-4a05-b865-8fab22332a47" xsi:nil="true"/>
+    <lcf76f155ced4ddcb4097134ff3c332f xmlns="44b5bade-0608-4775-89b1-ce8643f31210">
+      <Terms xmlns="http://schemas.microsoft.com/office/infopath/2007/PartnerControls"/>
+    </lcf76f155ced4ddcb4097134ff3c332f>
+  </documentManagement>
+</p:properties>
+</file>
+
+<file path=customXml/item2.xml><?xml version="1.0" encoding="utf-8"?>
 <ct:contentTypeSchema xmlns:ct="http://schemas.microsoft.com/office/2006/metadata/contentType" xmlns:ma="http://schemas.microsoft.com/office/2006/metadata/properties/metaAttributes" ct:_="" ma:_="" ma:contentTypeName="Документ" ma:contentTypeID="0x0101003793F33423CAB540876E07D1711AC023" ma:contentTypeVersion="17" ma:contentTypeDescription="Създаване на нов документ" ma:contentTypeScope="" ma:versionID="9903abb64963b726dae05626b7c29af5">
   <xsd:schema xmlns:xsd="http://www.w3.org/2001/XMLSchema" xmlns:xs="http://www.w3.org/2001/XMLSchema" xmlns:p="http://schemas.microsoft.com/office/2006/metadata/properties" xmlns:ns2="44b5bade-0608-4775-89b1-ce8643f31210" xmlns:ns3="664f0c10-dc77-4a05-b865-8fab22332a47" targetNamespace="http://schemas.microsoft.com/office/2006/metadata/properties" ma:root="true" ma:fieldsID="b904780ea50d3f2f9773cb8fffe76ff2" ns2:_="" ns3:_="">
     <xsd:import namespace="44b5bade-0608-4775-89b1-ce8643f31210"/>
@@ -9005,27 +9016,7 @@
 </ct:contentTypeSchema>
 </file>
 
-<file path=customXml/item2.xml><?xml version="1.0" encoding="utf-8"?>
-<p:properties xmlns:p="http://schemas.microsoft.com/office/2006/metadata/properties" xmlns:xsi="http://www.w3.org/2001/XMLSchema-instance" xmlns:pc="http://schemas.microsoft.com/office/infopath/2007/PartnerControls">
-  <documentManagement>
-    <TaxCatchAll xmlns="664f0c10-dc77-4a05-b865-8fab22332a47" xsi:nil="true"/>
-    <lcf76f155ced4ddcb4097134ff3c332f xmlns="44b5bade-0608-4775-89b1-ce8643f31210">
-      <Terms xmlns="http://schemas.microsoft.com/office/infopath/2007/PartnerControls"/>
-    </lcf76f155ced4ddcb4097134ff3c332f>
-  </documentManagement>
-</p:properties>
-</file>
-
 <file path=customXml/item3.xml><?xml version="1.0" encoding="utf-8"?>
-<?mso-contentType ?>
-<FormTemplates xmlns="http://schemas.microsoft.com/sharepoint/v3/contenttype/forms">
-  <Display>DocumentLibraryForm</Display>
-  <Edit>DocumentLibraryForm</Edit>
-  <New>DocumentLibraryForm</New>
-</FormTemplates>
-</file>
-
-<file path=customXml/item4.xml><?xml version="1.0" encoding="utf-8"?>
 <b:Sources xmlns:b="http://schemas.openxmlformats.org/officeDocument/2006/bibliography" xmlns="http://schemas.openxmlformats.org/officeDocument/2006/bibliography" SelectedStyle="/APASixthEditionOfficeOnline.xsl" StyleName="APA" Version="6">
   <b:Source>
     <b:Tag>Ard</b:Tag>
@@ -9048,7 +9039,27 @@
 </b:Sources>
 </file>
 
+<file path=customXml/item4.xml><?xml version="1.0" encoding="utf-8"?>
+<?mso-contentType ?>
+<FormTemplates xmlns="http://schemas.microsoft.com/sharepoint/v3/contenttype/forms">
+  <Display>DocumentLibraryForm</Display>
+  <Edit>DocumentLibraryForm</Edit>
+  <New>DocumentLibraryForm</New>
+</FormTemplates>
+</file>
+
 <file path=customXml/itemProps1.xml><?xml version="1.0" encoding="utf-8"?>
+<ds:datastoreItem xmlns:ds="http://schemas.openxmlformats.org/officeDocument/2006/customXml" ds:itemID="{E677C7D8-5611-4FA3-9FAD-A4F5571B1160}">
+  <ds:schemaRefs>
+    <ds:schemaRef ds:uri="http://schemas.microsoft.com/office/2006/metadata/properties"/>
+    <ds:schemaRef ds:uri="http://schemas.microsoft.com/office/infopath/2007/PartnerControls"/>
+    <ds:schemaRef ds:uri="664f0c10-dc77-4a05-b865-8fab22332a47"/>
+    <ds:schemaRef ds:uri="44b5bade-0608-4775-89b1-ce8643f31210"/>
+  </ds:schemaRefs>
+</ds:datastoreItem>
+</file>
+
+<file path=customXml/itemProps2.xml><?xml version="1.0" encoding="utf-8"?>
 <ds:datastoreItem xmlns:ds="http://schemas.openxmlformats.org/officeDocument/2006/customXml" ds:itemID="{85268B9B-CE4F-4A95-A278-F53E08F65E7A}">
   <ds:schemaRefs>
     <ds:schemaRef ds:uri="http://schemas.microsoft.com/office/2006/metadata/contentType"/>
@@ -9067,29 +9078,18 @@
 </ds:datastoreItem>
 </file>
 
-<file path=customXml/itemProps2.xml><?xml version="1.0" encoding="utf-8"?>
-<ds:datastoreItem xmlns:ds="http://schemas.openxmlformats.org/officeDocument/2006/customXml" ds:itemID="{E677C7D8-5611-4FA3-9FAD-A4F5571B1160}">
+<file path=customXml/itemProps3.xml><?xml version="1.0" encoding="utf-8"?>
+<ds:datastoreItem xmlns:ds="http://schemas.openxmlformats.org/officeDocument/2006/customXml" ds:itemID="{2D8B8624-5C23-354D-A68D-9C666EA86444}">
   <ds:schemaRefs>
-    <ds:schemaRef ds:uri="http://schemas.microsoft.com/office/2006/metadata/properties"/>
-    <ds:schemaRef ds:uri="http://schemas.microsoft.com/office/infopath/2007/PartnerControls"/>
-    <ds:schemaRef ds:uri="664f0c10-dc77-4a05-b865-8fab22332a47"/>
-    <ds:schemaRef ds:uri="44b5bade-0608-4775-89b1-ce8643f31210"/>
+    <ds:schemaRef ds:uri="http://schemas.openxmlformats.org/officeDocument/2006/bibliography"/>
   </ds:schemaRefs>
 </ds:datastoreItem>
 </file>
 
-<file path=customXml/itemProps3.xml><?xml version="1.0" encoding="utf-8"?>
+<file path=customXml/itemProps4.xml><?xml version="1.0" encoding="utf-8"?>
 <ds:datastoreItem xmlns:ds="http://schemas.openxmlformats.org/officeDocument/2006/customXml" ds:itemID="{5E10BE0B-6D5D-4981-B6F6-ABB6987C1875}">
   <ds:schemaRefs>
     <ds:schemaRef ds:uri="http://schemas.microsoft.com/sharepoint/v3/contenttype/forms"/>
   </ds:schemaRefs>
 </ds:datastoreItem>
-</file>
-
-<file path=customXml/itemProps4.xml><?xml version="1.0" encoding="utf-8"?>
-<ds:datastoreItem xmlns:ds="http://schemas.openxmlformats.org/officeDocument/2006/customXml" ds:itemID="{2D8B8624-5C23-354D-A68D-9C666EA86444}">
-  <ds:schemaRefs>
-    <ds:schemaRef ds:uri="http://schemas.openxmlformats.org/officeDocument/2006/bibliography"/>
-  </ds:schemaRefs>
-</ds:datastoreItem>
 </file>
</xml_diff>